<commit_message>
Tipo de letra para consola
</commit_message>
<xml_diff>
--- a/utils/plantilla.docx
+++ b/utils/plantilla.docx
@@ -31,14 +31,11 @@
       <w:r>
         <w:rPr>
           <w:rStyle w:val="VerbatimChar"/>
+          <w:rFonts w:ascii="Inconsolata" w:hAnsi="Inconsolata"/>
+          <w:sz w:val="24"/>
+          <w:szCs w:val="24"/>
         </w:rPr>
-        <w:t xml:space="preserve">&gt;&gt;&gt; 3*8+5.2**8 </w:t>
-      </w:r>
-      <w:r>
-        <w:rPr>
-          <w:rStyle w:val="VerbatimChar"/>
-        </w:rPr>
-        <w:t>Escribe</w:t>
+        <w:t>&gt;&gt;&gt; 3*8+5.2**8 Escribe</w:t>
       </w:r>
     </w:p>
     <w:p>
@@ -81,7 +78,7 @@
       <w:pPr>
         <w:pStyle w:val="SourceCode"/>
         <w:spacing w:before="180" w:after="180"/>
-        <w:ind w:right="0" w:hanging="0"/>
+        <w:ind w:left="170" w:right="0" w:hanging="0"/>
         <w:rPr>
           <w:rStyle w:val="VerbatimChar"/>
           <w:rFonts w:ascii="Inconsolata" w:hAnsi="Inconsolata"/>
@@ -90,14 +87,17 @@
         </w:rPr>
       </w:pPr>
       <w:r>
-        <w:rPr/>
+        <w:rPr>
+          <w:sz w:val="24"/>
+          <w:szCs w:val="24"/>
+        </w:rPr>
       </w:r>
     </w:p>
     <w:p>
       <w:pPr>
         <w:pStyle w:val="SourceCode"/>
         <w:spacing w:before="180" w:after="180"/>
-        <w:ind w:right="0" w:hanging="0"/>
+        <w:ind w:left="170" w:right="0" w:hanging="0"/>
         <w:rPr/>
       </w:pPr>
       <w:r>

</xml_diff>

<commit_message>
Intentando cambiar el formato
</commit_message>
<xml_diff>
--- a/utils/plantilla.docx
+++ b/utils/plantilla.docx
@@ -360,10 +360,6 @@
       <w:lang w:val="zxx" w:eastAsia="zxx" w:bidi="zxx"/>
     </w:rPr>
   </w:style>
-  <w:style w:type="character" w:styleId="IndexLink">
-    <w:name w:val="Index Link"/>
-    <w:rPr/>
-  </w:style>
   <w:style w:type="paragraph" w:styleId="Heading">
     <w:name w:val="Heading"/>
     <w:basedOn w:val="Normal"/>
@@ -457,9 +453,8 @@
     <w:name w:val="First Paragraph"/>
     <w:qFormat/>
     <w:basedOn w:val="TextBody"/>
-    <w:next w:val="TextBody"/>
-    <w:pPr>
-      <w:shd w:fill="auto" w:val="clear"/>
+    <w:pPr>
+      <w:shd w:fill="FFFFFF" w:val="clear"/>
       <w:jc w:val="both"/>
     </w:pPr>
     <w:rPr>
@@ -660,7 +655,7 @@
     <w:unhideWhenUsed/>
     <w:basedOn w:val="Heading1"/>
     <w:pPr>
-      <w:spacing w:lineRule="auto" w:line="256" w:before="240" w:after="0"/>
+      <w:spacing w:lineRule="auto" w:line="254" w:before="240" w:after="0"/>
     </w:pPr>
     <w:rPr>
       <w:rFonts w:ascii="Calibri" w:hAnsi="Calibri" w:eastAsia="" w:cs=""/>

</xml_diff>